<commit_message>
Delete unwanted tiles function.
Made a function to delete unwanted tiles. The that are deleted contains only zeros, no data, or have a irregular shape.
</commit_message>
<xml_diff>
--- a/Oppgåve planlegging.docx
+++ b/Oppgåve planlegging.docx
@@ -545,6 +545,7 @@
       </w:pPr>
       <w:rPr>
         <w:rFonts w:ascii="Symbol" w:hAnsi="Symbol" w:cs="Symbol" w:hint="default"/>
+        <w:rFonts w:cs="Symbol"/>
       </w:rPr>
     </w:lvl>
     <w:lvl w:ilvl="1">
@@ -570,6 +571,7 @@
       </w:pPr>
       <w:rPr>
         <w:rFonts w:ascii="Wingdings" w:hAnsi="Wingdings" w:cs="Wingdings" w:hint="default"/>
+        <w:rFonts w:cs="Wingdings"/>
       </w:rPr>
     </w:lvl>
     <w:lvl w:ilvl="3">
@@ -582,6 +584,7 @@
       </w:pPr>
       <w:rPr>
         <w:rFonts w:ascii="Symbol" w:hAnsi="Symbol" w:cs="Symbol" w:hint="default"/>
+        <w:rFonts w:cs="Symbol"/>
       </w:rPr>
     </w:lvl>
     <w:lvl w:ilvl="4">
@@ -607,6 +610,7 @@
       </w:pPr>
       <w:rPr>
         <w:rFonts w:ascii="Wingdings" w:hAnsi="Wingdings" w:cs="Wingdings" w:hint="default"/>
+        <w:rFonts w:cs="Wingdings"/>
       </w:rPr>
     </w:lvl>
     <w:lvl w:ilvl="6">
@@ -619,6 +623,7 @@
       </w:pPr>
       <w:rPr>
         <w:rFonts w:ascii="Symbol" w:hAnsi="Symbol" w:cs="Symbol" w:hint="default"/>
+        <w:rFonts w:cs="Symbol"/>
       </w:rPr>
     </w:lvl>
     <w:lvl w:ilvl="7">
@@ -644,6 +649,7 @@
       </w:pPr>
       <w:rPr>
         <w:rFonts w:ascii="Wingdings" w:hAnsi="Wingdings" w:cs="Wingdings" w:hint="default"/>
+        <w:rFonts w:cs="Wingdings"/>
       </w:rPr>
     </w:lvl>
   </w:abstractNum>
@@ -903,7 +909,6 @@
     <w:rPrDefault>
       <w:rPr>
         <w:rFonts w:ascii="Calibri" w:hAnsi="Calibri" w:eastAsia="Calibri" w:cs="DejaVu Sans"/>
-        <w:sz w:val="24"/>
         <w:szCs w:val="24"/>
         <w:lang w:val="nb-NO" w:eastAsia="en-US" w:bidi="ar-SA"/>
       </w:rPr>
@@ -917,9 +922,7 @@
     <w:qFormat/>
     <w:pPr>
       <w:widowControl/>
-      <w:kinsoku w:val="true"/>
-      <w:overflowPunct w:val="true"/>
-      <w:autoSpaceDE w:val="true"/>
+      <w:overflowPunct w:val="false"/>
       <w:bidi w:val="0"/>
       <w:jc w:val="left"/>
     </w:pPr>
@@ -975,6 +978,132 @@
     <w:qFormat/>
     <w:rPr>
       <w:rFonts w:ascii="OpenSymbol" w:hAnsi="OpenSymbol" w:eastAsia="OpenSymbol" w:cs="OpenSymbol"/>
+    </w:rPr>
+  </w:style>
+  <w:style w:type="character" w:styleId="ListLabel4">
+    <w:name w:val="ListLabel 4"/>
+    <w:qFormat/>
+    <w:rPr>
+      <w:rFonts w:cs="Symbol"/>
+    </w:rPr>
+  </w:style>
+  <w:style w:type="character" w:styleId="ListLabel5">
+    <w:name w:val="ListLabel 5"/>
+    <w:qFormat/>
+    <w:rPr>
+      <w:rFonts w:cs="Courier New"/>
+    </w:rPr>
+  </w:style>
+  <w:style w:type="character" w:styleId="ListLabel6">
+    <w:name w:val="ListLabel 6"/>
+    <w:qFormat/>
+    <w:rPr>
+      <w:rFonts w:cs="Wingdings"/>
+    </w:rPr>
+  </w:style>
+  <w:style w:type="character" w:styleId="ListLabel7">
+    <w:name w:val="ListLabel 7"/>
+    <w:qFormat/>
+    <w:rPr>
+      <w:rFonts w:cs="Symbol"/>
+    </w:rPr>
+  </w:style>
+  <w:style w:type="character" w:styleId="ListLabel8">
+    <w:name w:val="ListLabel 8"/>
+    <w:qFormat/>
+    <w:rPr>
+      <w:rFonts w:cs="Courier New"/>
+    </w:rPr>
+  </w:style>
+  <w:style w:type="character" w:styleId="ListLabel9">
+    <w:name w:val="ListLabel 9"/>
+    <w:qFormat/>
+    <w:rPr>
+      <w:rFonts w:cs="Wingdings"/>
+    </w:rPr>
+  </w:style>
+  <w:style w:type="character" w:styleId="ListLabel10">
+    <w:name w:val="ListLabel 10"/>
+    <w:qFormat/>
+    <w:rPr>
+      <w:rFonts w:cs="Symbol"/>
+    </w:rPr>
+  </w:style>
+  <w:style w:type="character" w:styleId="ListLabel11">
+    <w:name w:val="ListLabel 11"/>
+    <w:qFormat/>
+    <w:rPr>
+      <w:rFonts w:cs="Courier New"/>
+    </w:rPr>
+  </w:style>
+  <w:style w:type="character" w:styleId="ListLabel12">
+    <w:name w:val="ListLabel 12"/>
+    <w:qFormat/>
+    <w:rPr>
+      <w:rFonts w:cs="Wingdings"/>
+    </w:rPr>
+  </w:style>
+  <w:style w:type="character" w:styleId="ListLabel13">
+    <w:name w:val="ListLabel 13"/>
+    <w:qFormat/>
+    <w:rPr>
+      <w:rFonts w:cs="OpenSymbol"/>
+    </w:rPr>
+  </w:style>
+  <w:style w:type="character" w:styleId="ListLabel14">
+    <w:name w:val="ListLabel 14"/>
+    <w:qFormat/>
+    <w:rPr>
+      <w:rFonts w:cs="OpenSymbol"/>
+    </w:rPr>
+  </w:style>
+  <w:style w:type="character" w:styleId="ListLabel15">
+    <w:name w:val="ListLabel 15"/>
+    <w:qFormat/>
+    <w:rPr>
+      <w:rFonts w:cs="OpenSymbol"/>
+    </w:rPr>
+  </w:style>
+  <w:style w:type="character" w:styleId="ListLabel16">
+    <w:name w:val="ListLabel 16"/>
+    <w:qFormat/>
+    <w:rPr>
+      <w:rFonts w:cs="OpenSymbol"/>
+    </w:rPr>
+  </w:style>
+  <w:style w:type="character" w:styleId="ListLabel17">
+    <w:name w:val="ListLabel 17"/>
+    <w:qFormat/>
+    <w:rPr>
+      <w:rFonts w:cs="OpenSymbol"/>
+    </w:rPr>
+  </w:style>
+  <w:style w:type="character" w:styleId="ListLabel18">
+    <w:name w:val="ListLabel 18"/>
+    <w:qFormat/>
+    <w:rPr>
+      <w:rFonts w:cs="OpenSymbol"/>
+    </w:rPr>
+  </w:style>
+  <w:style w:type="character" w:styleId="ListLabel19">
+    <w:name w:val="ListLabel 19"/>
+    <w:qFormat/>
+    <w:rPr>
+      <w:rFonts w:cs="OpenSymbol"/>
+    </w:rPr>
+  </w:style>
+  <w:style w:type="character" w:styleId="ListLabel20">
+    <w:name w:val="ListLabel 20"/>
+    <w:qFormat/>
+    <w:rPr>
+      <w:rFonts w:cs="OpenSymbol"/>
+    </w:rPr>
+  </w:style>
+  <w:style w:type="character" w:styleId="ListLabel21">
+    <w:name w:val="ListLabel 21"/>
+    <w:qFormat/>
+    <w:rPr>
+      <w:rFonts w:cs="OpenSymbol"/>
     </w:rPr>
   </w:style>
   <w:style w:type="paragraph" w:styleId="Heading">

</xml_diff>

<commit_message>
Made it possible to convert the prediction to a shapefile.
</commit_message>
<xml_diff>
--- a/Oppgåve planlegging.docx
+++ b/Oppgåve planlegging.docx
@@ -343,9 +343,7 @@
           <w:ilvl w:val="0"/>
           <w:numId w:val="2"/>
         </w:numPr>
-        <w:rPr>
-          <w:lang w:val="nn-NO"/>
-        </w:rPr>
+        <w:rPr/>
       </w:pPr>
       <w:r>
         <w:rPr>
@@ -362,35 +360,108 @@
         </w:rPr>
       </w:pPr>
       <w:r>
-        <w:rPr>
-          <w:lang w:val="nn-NO"/>
-        </w:rPr>
-      </w:r>
-    </w:p>
-    <w:p>
-      <w:pPr>
-        <w:pStyle w:val="Normal"/>
-        <w:rPr>
-          <w:lang w:val="nn-NO"/>
-        </w:rPr>
-      </w:pPr>
-      <w:r>
-        <w:rPr>
-          <w:lang w:val="nn-NO"/>
-        </w:rPr>
-      </w:r>
-    </w:p>
-    <w:p>
-      <w:pPr>
-        <w:pStyle w:val="Normal"/>
-        <w:rPr>
-          <w:lang w:val="nn-NO"/>
-        </w:rPr>
-      </w:pPr>
-      <w:r>
-        <w:rPr>
-          <w:lang w:val="nn-NO"/>
-        </w:rPr>
+        <w:rPr/>
+      </w:r>
+    </w:p>
+    <w:p>
+      <w:pPr>
+        <w:pStyle w:val="Normal"/>
+        <w:rPr>
+          <w:lang w:val="nn-NO"/>
+        </w:rPr>
+      </w:pPr>
+      <w:r>
+        <w:rPr/>
+      </w:r>
+    </w:p>
+    <w:p>
+      <w:pPr>
+        <w:pStyle w:val="Normal"/>
+        <w:rPr/>
+      </w:pPr>
+      <w:r>
+        <w:rPr>
+          <w:lang w:val="nn-NO"/>
+        </w:rPr>
+        <w:t>Introduksjon</w:t>
+      </w:r>
+    </w:p>
+    <w:p>
+      <w:pPr>
+        <w:pStyle w:val="Normal"/>
+        <w:rPr/>
+      </w:pPr>
+      <w:r>
+        <w:rPr>
+          <w:lang w:val="nn-NO"/>
+        </w:rPr>
+        <w:t>4 sider ca.</w:t>
+      </w:r>
+    </w:p>
+    <w:p>
+      <w:pPr>
+        <w:pStyle w:val="Normal"/>
+        <w:rPr/>
+      </w:pPr>
+      <w:r>
+        <w:rPr>
+          <w:lang w:val="nn-NO"/>
+        </w:rPr>
+        <w:t>- mis, hyperspektrale data, deeplearning, formålet er viktig.Målsetting.</w:t>
+      </w:r>
+    </w:p>
+    <w:p>
+      <w:pPr>
+        <w:pStyle w:val="Normal"/>
+        <w:rPr>
+          <w:lang w:val="nn-NO"/>
+        </w:rPr>
+      </w:pPr>
+      <w:r>
+        <w:rPr>
+          <w:lang w:val="nn-NO"/>
+        </w:rPr>
+      </w:r>
+    </w:p>
+    <w:p>
+      <w:pPr>
+        <w:pStyle w:val="Normal"/>
+        <w:rPr>
+          <w:lang w:val="nn-NO"/>
+        </w:rPr>
+      </w:pPr>
+      <w:r>
+        <w:rPr>
+          <w:lang w:val="nn-NO"/>
+        </w:rPr>
+      </w:r>
+    </w:p>
+    <w:p>
+      <w:pPr>
+        <w:pStyle w:val="Normal"/>
+        <w:rPr>
+          <w:lang w:val="nn-NO"/>
+        </w:rPr>
+      </w:pPr>
+      <w:r>
+        <w:rPr>
+          <w:lang w:val="nn-NO"/>
+        </w:rPr>
+        <w:t>IMRAD</w:t>
+      </w:r>
+    </w:p>
+    <w:p>
+      <w:pPr>
+        <w:pStyle w:val="Normal"/>
+        <w:rPr>
+          <w:lang w:val="nn-NO"/>
+        </w:rPr>
+      </w:pPr>
+      <w:r>
+        <w:rPr>
+          <w:lang w:val="nn-NO"/>
+        </w:rPr>
+        <w:t>introduction, materials, results, analysis, discusion.</w:t>
       </w:r>
     </w:p>
     <w:p>
@@ -909,6 +980,7 @@
     <w:rPrDefault>
       <w:rPr>
         <w:rFonts w:ascii="Calibri" w:hAnsi="Calibri" w:eastAsia="Calibri" w:cs="DejaVu Sans"/>
+        <w:sz w:val="20"/>
         <w:szCs w:val="24"/>
         <w:lang w:val="nb-NO" w:eastAsia="en-US" w:bidi="ar-SA"/>
       </w:rPr>
@@ -922,7 +994,7 @@
     <w:qFormat/>
     <w:pPr>
       <w:widowControl/>
-      <w:overflowPunct w:val="false"/>
+      <w:overflowPunct w:val="true"/>
       <w:bidi w:val="0"/>
       <w:jc w:val="left"/>
     </w:pPr>
@@ -1101,6 +1173,132 @@
   </w:style>
   <w:style w:type="character" w:styleId="ListLabel21">
     <w:name w:val="ListLabel 21"/>
+    <w:qFormat/>
+    <w:rPr>
+      <w:rFonts w:cs="OpenSymbol"/>
+    </w:rPr>
+  </w:style>
+  <w:style w:type="character" w:styleId="ListLabel22">
+    <w:name w:val="ListLabel 22"/>
+    <w:qFormat/>
+    <w:rPr>
+      <w:rFonts w:cs="Symbol"/>
+    </w:rPr>
+  </w:style>
+  <w:style w:type="character" w:styleId="ListLabel23">
+    <w:name w:val="ListLabel 23"/>
+    <w:qFormat/>
+    <w:rPr>
+      <w:rFonts w:cs="Courier New"/>
+    </w:rPr>
+  </w:style>
+  <w:style w:type="character" w:styleId="ListLabel24">
+    <w:name w:val="ListLabel 24"/>
+    <w:qFormat/>
+    <w:rPr>
+      <w:rFonts w:cs="Wingdings"/>
+    </w:rPr>
+  </w:style>
+  <w:style w:type="character" w:styleId="ListLabel25">
+    <w:name w:val="ListLabel 25"/>
+    <w:qFormat/>
+    <w:rPr>
+      <w:rFonts w:cs="Symbol"/>
+    </w:rPr>
+  </w:style>
+  <w:style w:type="character" w:styleId="ListLabel26">
+    <w:name w:val="ListLabel 26"/>
+    <w:qFormat/>
+    <w:rPr>
+      <w:rFonts w:cs="Courier New"/>
+    </w:rPr>
+  </w:style>
+  <w:style w:type="character" w:styleId="ListLabel27">
+    <w:name w:val="ListLabel 27"/>
+    <w:qFormat/>
+    <w:rPr>
+      <w:rFonts w:cs="Wingdings"/>
+    </w:rPr>
+  </w:style>
+  <w:style w:type="character" w:styleId="ListLabel28">
+    <w:name w:val="ListLabel 28"/>
+    <w:qFormat/>
+    <w:rPr>
+      <w:rFonts w:cs="Symbol"/>
+    </w:rPr>
+  </w:style>
+  <w:style w:type="character" w:styleId="ListLabel29">
+    <w:name w:val="ListLabel 29"/>
+    <w:qFormat/>
+    <w:rPr>
+      <w:rFonts w:cs="Courier New"/>
+    </w:rPr>
+  </w:style>
+  <w:style w:type="character" w:styleId="ListLabel30">
+    <w:name w:val="ListLabel 30"/>
+    <w:qFormat/>
+    <w:rPr>
+      <w:rFonts w:cs="Wingdings"/>
+    </w:rPr>
+  </w:style>
+  <w:style w:type="character" w:styleId="ListLabel31">
+    <w:name w:val="ListLabel 31"/>
+    <w:qFormat/>
+    <w:rPr>
+      <w:rFonts w:cs="OpenSymbol"/>
+    </w:rPr>
+  </w:style>
+  <w:style w:type="character" w:styleId="ListLabel32">
+    <w:name w:val="ListLabel 32"/>
+    <w:qFormat/>
+    <w:rPr>
+      <w:rFonts w:cs="OpenSymbol"/>
+    </w:rPr>
+  </w:style>
+  <w:style w:type="character" w:styleId="ListLabel33">
+    <w:name w:val="ListLabel 33"/>
+    <w:qFormat/>
+    <w:rPr>
+      <w:rFonts w:cs="OpenSymbol"/>
+    </w:rPr>
+  </w:style>
+  <w:style w:type="character" w:styleId="ListLabel34">
+    <w:name w:val="ListLabel 34"/>
+    <w:qFormat/>
+    <w:rPr>
+      <w:rFonts w:cs="OpenSymbol"/>
+    </w:rPr>
+  </w:style>
+  <w:style w:type="character" w:styleId="ListLabel35">
+    <w:name w:val="ListLabel 35"/>
+    <w:qFormat/>
+    <w:rPr>
+      <w:rFonts w:cs="OpenSymbol"/>
+    </w:rPr>
+  </w:style>
+  <w:style w:type="character" w:styleId="ListLabel36">
+    <w:name w:val="ListLabel 36"/>
+    <w:qFormat/>
+    <w:rPr>
+      <w:rFonts w:cs="OpenSymbol"/>
+    </w:rPr>
+  </w:style>
+  <w:style w:type="character" w:styleId="ListLabel37">
+    <w:name w:val="ListLabel 37"/>
+    <w:qFormat/>
+    <w:rPr>
+      <w:rFonts w:cs="OpenSymbol"/>
+    </w:rPr>
+  </w:style>
+  <w:style w:type="character" w:styleId="ListLabel38">
+    <w:name w:val="ListLabel 38"/>
+    <w:qFormat/>
+    <w:rPr>
+      <w:rFonts w:cs="OpenSymbol"/>
+    </w:rPr>
+  </w:style>
+  <w:style w:type="character" w:styleId="ListLabel39">
+    <w:name w:val="ListLabel 39"/>
     <w:qFormat/>
     <w:rPr>
       <w:rFonts w:cs="OpenSymbol"/>

</xml_diff>